<commit_message>
Sprint 3 Plan Update
</commit_message>
<xml_diff>
--- a/docs/Sprint 3 Plan.docx
+++ b/docs/Sprint 3 Plan.docx
@@ -85,6 +85,24 @@
       </w:r>
       <w:r>
         <w:rPr>
+          <w:sz w:val="24"/>
+          <w:szCs w:val="24"/>
+          <w:rtl w:val="0"/>
+        </w:rPr>
+        <w:t xml:space="preserve">The goal for Sprint 3 is to add visualization graph for fitness data, more chat functions and achievement/leaderboard system so that the users will feel more encouraged to work out.</w:t>
+      </w:r>
+    </w:p>
+    <w:p>
+      <w:pPr>
+        <w:spacing w:line="240" w:lineRule="auto"/>
+        <w:contextualSpacing w:val="0"/>
+        <w:rPr>
+          <w:sz w:val="24"/>
+          <w:szCs w:val="24"/>
+        </w:rPr>
+      </w:pPr>
+      <w:r>
+        <w:rPr>
           <w:rtl w:val="0"/>
         </w:rPr>
       </w:r>
@@ -169,6 +187,20 @@
       <w:pPr>
         <w:spacing w:before="40" w:lineRule="auto"/>
         <w:contextualSpacing w:val="0"/>
+        <w:jc w:val="right"/>
+        <w:rPr/>
+      </w:pPr>
+      <w:r>
+        <w:rPr>
+          <w:rtl w:val="0"/>
+        </w:rPr>
+        <w:t xml:space="preserve">Hours: 15</w:t>
+      </w:r>
+    </w:p>
+    <w:p>
+      <w:pPr>
+        <w:spacing w:before="40" w:lineRule="auto"/>
+        <w:contextualSpacing w:val="0"/>
         <w:rPr/>
       </w:pPr>
       <w:r>
@@ -215,6 +247,20 @@
     </w:p>
     <w:p>
       <w:pPr>
+        <w:spacing w:before="40" w:lineRule="auto"/>
+        <w:contextualSpacing w:val="0"/>
+        <w:jc w:val="right"/>
+        <w:rPr/>
+      </w:pPr>
+      <w:r>
+        <w:rPr>
+          <w:rtl w:val="0"/>
+        </w:rPr>
+        <w:t xml:space="preserve">Hours: 9</w:t>
+      </w:r>
+    </w:p>
+    <w:p>
+      <w:pPr>
         <w:contextualSpacing w:val="0"/>
         <w:rPr/>
       </w:pPr>
@@ -262,6 +308,20 @@
     </w:p>
     <w:p>
       <w:pPr>
+        <w:spacing w:before="40" w:lineRule="auto"/>
+        <w:contextualSpacing w:val="0"/>
+        <w:jc w:val="right"/>
+        <w:rPr/>
+      </w:pPr>
+      <w:r>
+        <w:rPr>
+          <w:rtl w:val="0"/>
+        </w:rPr>
+        <w:t xml:space="preserve">Hours: 6</w:t>
+      </w:r>
+    </w:p>
+    <w:p>
+      <w:pPr>
         <w:contextualSpacing w:val="0"/>
         <w:rPr/>
       </w:pPr>
@@ -297,77 +357,134 @@
     </w:p>
     <w:p>
       <w:pPr>
-        <w:contextualSpacing w:val="0"/>
-        <w:rPr/>
-      </w:pPr>
-      <w:r>
-        <w:rPr>
-          <w:rtl w:val="0"/>
-        </w:rPr>
-      </w:r>
-    </w:p>
-    <w:p>
-      <w:pPr>
-        <w:contextualSpacing w:val="0"/>
-        <w:rPr/>
-      </w:pPr>
-      <w:r>
-        <w:rPr>
-          <w:rtl w:val="0"/>
-        </w:rPr>
-        <w:t xml:space="preserve">(5) As a user I want visualize my weight and other body informance by graph so I can see my fitness progress over time.</w:t>
-      </w:r>
-    </w:p>
-    <w:p>
-      <w:pPr>
-        <w:contextualSpacing w:val="0"/>
-        <w:rPr/>
-      </w:pPr>
-      <w:r>
-        <w:rPr>
-          <w:rtl w:val="0"/>
-        </w:rPr>
-        <w:t xml:space="preserve">Task 1: visualization chart</w:t>
-      </w:r>
-    </w:p>
-    <w:p>
-      <w:pPr>
         <w:spacing w:before="40" w:lineRule="auto"/>
         <w:contextualSpacing w:val="0"/>
-        <w:rPr>
-          <w:b w:val="1"/>
-        </w:rPr>
-      </w:pPr>
-      <w:r>
-        <w:rPr>
-          <w:rtl w:val="0"/>
-        </w:rPr>
-      </w:r>
-    </w:p>
-    <w:p>
-      <w:pPr>
-        <w:spacing w:after="240" w:before="40" w:line="240" w:lineRule="auto"/>
-        <w:ind w:firstLine="720"/>
-        <w:contextualSpacing w:val="0"/>
-        <w:rPr>
-          <w:sz w:val="24"/>
-          <w:szCs w:val="24"/>
-        </w:rPr>
-      </w:pPr>
-      <w:r>
-        <w:rPr>
-          <w:sz w:val="24"/>
-          <w:szCs w:val="24"/>
-          <w:rtl w:val="0"/>
-        </w:rPr>
-        <w:t xml:space="preserve"> </w:t>
-        <w:tab/>
-        <w:tab/>
-        <w:tab/>
-        <w:tab/>
-        <w:tab/>
-        <w:tab/>
-        <w:tab/>
+        <w:jc w:val="right"/>
+        <w:rPr/>
+      </w:pPr>
+      <w:r>
+        <w:rPr>
+          <w:rtl w:val="0"/>
+        </w:rPr>
+        <w:t xml:space="preserve">Hours: 9</w:t>
+      </w:r>
+    </w:p>
+    <w:p>
+      <w:pPr>
+        <w:contextualSpacing w:val="0"/>
+        <w:rPr/>
+      </w:pPr>
+      <w:r>
+        <w:rPr>
+          <w:rtl w:val="0"/>
+        </w:rPr>
+      </w:r>
+    </w:p>
+    <w:p>
+      <w:pPr>
+        <w:contextualSpacing w:val="0"/>
+        <w:rPr/>
+      </w:pPr>
+      <w:r>
+        <w:rPr>
+          <w:rtl w:val="0"/>
+        </w:rPr>
+        <w:t xml:space="preserve">(5) As a user I want visualize my statistics like weight over time.</w:t>
+      </w:r>
+    </w:p>
+    <w:p>
+      <w:pPr>
+        <w:contextualSpacing w:val="0"/>
+        <w:rPr/>
+      </w:pPr>
+      <w:r>
+        <w:rPr>
+          <w:rtl w:val="0"/>
+        </w:rPr>
+        <w:t xml:space="preserve">Task 1: visualization charts/graphs</w:t>
+      </w:r>
+    </w:p>
+    <w:p>
+      <w:pPr>
+        <w:spacing w:before="40" w:lineRule="auto"/>
+        <w:contextualSpacing w:val="0"/>
+        <w:jc w:val="right"/>
+        <w:rPr/>
+      </w:pPr>
+      <w:r>
+        <w:rPr>
+          <w:rtl w:val="0"/>
+        </w:rPr>
+        <w:t xml:space="preserve">Hours: 15</w:t>
+      </w:r>
+    </w:p>
+    <w:p>
+      <w:pPr>
+        <w:contextualSpacing w:val="0"/>
+        <w:rPr/>
+      </w:pPr>
+      <w:r>
+        <w:rPr>
+          <w:rtl w:val="0"/>
+        </w:rPr>
+      </w:r>
+    </w:p>
+    <w:p>
+      <w:pPr>
+        <w:contextualSpacing w:val="0"/>
+        <w:rPr/>
+      </w:pPr>
+      <w:r>
+        <w:rPr>
+          <w:rtl w:val="0"/>
+        </w:rPr>
+        <w:t xml:space="preserve">(3) As a developer I want to have an achievement system for the users so the users feel more encouraged to go to the gym.</w:t>
+      </w:r>
+    </w:p>
+    <w:p>
+      <w:pPr>
+        <w:contextualSpacing w:val="0"/>
+        <w:rPr/>
+      </w:pPr>
+      <w:r>
+        <w:rPr>
+          <w:rtl w:val="0"/>
+        </w:rPr>
+        <w:t xml:space="preserve">Task 1: standard for different achievement medal (how many sets will let a user get a gold medal, etc)</w:t>
+      </w:r>
+    </w:p>
+    <w:p>
+      <w:pPr>
+        <w:contextualSpacing w:val="0"/>
+        <w:rPr/>
+      </w:pPr>
+      <w:r>
+        <w:rPr>
+          <w:rtl w:val="0"/>
+        </w:rPr>
+        <w:t xml:space="preserve">Task 2: show the achievement in profile</w:t>
+      </w:r>
+    </w:p>
+    <w:p>
+      <w:pPr>
+        <w:spacing w:before="40" w:lineRule="auto"/>
+        <w:contextualSpacing w:val="0"/>
+        <w:jc w:val="right"/>
+        <w:rPr>
+          <w:sz w:val="24"/>
+          <w:szCs w:val="24"/>
+        </w:rPr>
+      </w:pPr>
+      <w:r>
+        <w:rPr>
+          <w:rtl w:val="0"/>
+        </w:rPr>
+        <w:t xml:space="preserve">Hours: 10</w:t>
+      </w:r>
+      <w:r>
+        <w:rPr>
+          <w:rtl w:val="0"/>
+        </w:rPr>
       </w:r>
     </w:p>
     <w:p>
@@ -534,7 +651,7 @@
           <w:szCs w:val="24"/>
           <w:rtl w:val="0"/>
         </w:rPr>
-        <w:t xml:space="preserve">Liuwenda “Winston” Gao (Scrum-Master &amp;</w:t>
+        <w:t xml:space="preserve">Liuwenda “Winston” Gao (Scrum-Master &amp; </w:t>
       </w:r>
       <w:r>
         <w:rPr>
@@ -592,7 +709,7 @@
         <w:rPr>
           <w:rtl w:val="0"/>
         </w:rPr>
-        <w:t xml:space="preserve">Ilanji Rajamanickam: As a user I want to have my data visualized, so I can see my own  progress.  First task: Get data from database and output to the front end. </w:t>
+        <w:t xml:space="preserve">Ilanji Rajamanickam: As a user I want to have my data visualized, so I can see my own  progress.  First task: Get data from database and output to the front end using a data visualization tool. </w:t>
       </w:r>
     </w:p>
     <w:p>
@@ -651,37 +768,7 @@
       <w:pPr>
         <w:spacing w:after="240" w:before="40" w:line="240" w:lineRule="auto"/>
         <w:contextualSpacing w:val="0"/>
-        <w:rPr>
-          <w:sz w:val="24"/>
-          <w:szCs w:val="24"/>
-        </w:rPr>
-      </w:pPr>
-      <w:r>
-        <w:rPr>
-          <w:rtl w:val="0"/>
-        </w:rPr>
-      </w:r>
-    </w:p>
-    <w:p>
-      <w:pPr>
-        <w:spacing w:after="240" w:before="40" w:line="240" w:lineRule="auto"/>
-        <w:contextualSpacing w:val="0"/>
-        <w:rPr/>
-      </w:pPr>
-      <w:r>
-        <w:rPr>
-          <w:rtl w:val="0"/>
-        </w:rPr>
-      </w:r>
-    </w:p>
-    <w:p>
-      <w:pPr>
-        <w:spacing w:after="240" w:before="40" w:line="240" w:lineRule="auto"/>
-        <w:contextualSpacing w:val="0"/>
-        <w:rPr>
-          <w:sz w:val="24"/>
-          <w:szCs w:val="24"/>
-        </w:rPr>
+        <w:rPr/>
       </w:pPr>
       <w:r>
         <w:rPr>

</xml_diff>